<commit_message>
Copy Files From Source Repo (2025-01-03 19:05)
</commit_message>
<xml_diff>
--- a/ResourceFiles/ContosoLearn Competitor SWOT.docx
+++ b/ResourceFiles/ContosoLearn Competitor SWOT.docx
@@ -3,72 +3,26 @@
 <w:document xmlns:wpc="http://schemas.microsoft.com/office/word/2010/wordprocessingCanvas" xmlns:cx="http://schemas.microsoft.com/office/drawing/2014/chartex" xmlns:cx1="http://schemas.microsoft.com/office/drawing/2015/9/8/chartex" xmlns:cx2="http://schemas.microsoft.com/office/drawing/2015/10/21/chartex" xmlns:cx3="http://schemas.microsoft.com/office/drawing/2016/5/9/chartex" xmlns:cx4="http://schemas.microsoft.com/office/drawing/2016/5/10/chartex" xmlns:cx5="http://schemas.microsoft.com/office/drawing/2016/5/11/chartex" xmlns:cx6="http://schemas.microsoft.com/office/drawing/2016/5/12/chartex" xmlns:cx7="http://schemas.microsoft.com/office/drawing/2016/5/13/chartex" xmlns:cx8="http://schemas.microsoft.com/office/drawing/2016/5/14/chartex" xmlns:mc="http://schemas.openxmlformats.org/markup-compatibility/2006" xmlns:aink="http://schemas.microsoft.com/office/drawing/2016/ink" xmlns:am3d="http://schemas.microsoft.com/office/drawing/2017/model3d" xmlns:o="urn:schemas-microsoft-com:office:office" xmlns:oel="http://schemas.microsoft.com/office/2019/extlst" xmlns:r="http://schemas.openxmlformats.org/officeDocument/2006/relationships" xmlns:m="http://schemas.openxmlformats.org/officeDocument/2006/math" xmlns:v="urn:schemas-microsoft-com:vml" xmlns:wp14="http://schemas.microsoft.com/office/word/2010/wordprocessingDrawing" xmlns:wp="http://schemas.openxmlformats.org/drawingml/2006/wordprocessingDrawing" xmlns:w10="urn:schemas-microsoft-com:office:word" xmlns:w="http://schemas.openxmlformats.org/wordprocessingml/2006/main" xmlns:w14="http://schemas.microsoft.com/office/word/2010/wordml" xmlns:w15="http://schemas.microsoft.com/office/word/2012/wordml" xmlns:w16cex="http://schemas.microsoft.com/office/word/2018/wordml/cex" xmlns:w16cid="http://schemas.microsoft.com/office/word/2016/wordml/cid" xmlns:w16="http://schemas.microsoft.com/office/word/2018/wordml" xmlns:w16du="http://schemas.microsoft.com/office/word/2023/wordml/word16du" xmlns:w16sdtdh="http://schemas.microsoft.com/office/word/2020/wordml/sdtdatahash" xmlns:w16se="http://schemas.microsoft.com/office/word/2015/wordml/symex" xmlns:wpg="http://schemas.microsoft.com/office/word/2010/wordprocessingGroup" xmlns:wpi="http://schemas.microsoft.com/office/word/2010/wordprocessingInk" xmlns:wne="http://schemas.microsoft.com/office/word/2006/wordml" xmlns:wps="http://schemas.microsoft.com/office/word/2010/wordprocessingShape" mc:Ignorable="w14 w15 w16se w16cid w16 w16cex w16sdtdh w16du wp14">
   <w:body>
     <w:p>
-      <w:pPr>
-        <w:bidi/>
-      </w:pPr>
       <w:r>
-        <w:rPr>
-          <w:rFonts w:ascii="Arial" w:eastAsia="Arial" w:hAnsi="Arial" w:cs="Arial"/>
-          <w:rtl/>
-        </w:rPr>
-        <w:t>تحليل نقاط القوة والضعف والفرص والتهديدات (</w:t>
+        <w:t>Co</w:t>
       </w:r>
       <w:r>
-        <w:rPr>
-          <w:rFonts w:ascii="Arial" w:eastAsia="Arial" w:hAnsi="Arial" w:cs="Arial"/>
-        </w:rPr>
-        <w:t>SWOT</w:t>
+        <w:t>ntosoLearn Competitor SWOT</w:t>
       </w:r>
-      <w:r>
-        <w:rPr>
-          <w:rFonts w:ascii="Arial" w:eastAsia="Arial" w:hAnsi="Arial" w:cs="Arial"/>
-          <w:rtl/>
-        </w:rPr>
-        <w:t xml:space="preserve">) لمُنافسي </w:t>
-      </w:r>
-      <w:proofErr w:type="spellStart"/>
-      <w:r>
-        <w:rPr>
-          <w:rFonts w:ascii="Arial" w:eastAsia="Arial" w:hAnsi="Arial" w:cs="Arial"/>
-        </w:rPr>
-        <w:t>ContosoLearn</w:t>
-      </w:r>
-      <w:proofErr w:type="spellEnd"/>
     </w:p>
     <w:p>
       <w:pPr>
-        <w:bidi/>
         <w:rPr>
           <w:b/>
           <w:bCs/>
         </w:rPr>
       </w:pPr>
-      <w:proofErr w:type="spellStart"/>
       <w:r>
         <w:rPr>
-          <w:rFonts w:ascii="Arial" w:eastAsia="Arial" w:hAnsi="Arial" w:cs="Arial"/>
           <w:b/>
           <w:bCs/>
         </w:rPr>
-        <w:t>Fabrikam</w:t>
-      </w:r>
-      <w:proofErr w:type="spellEnd"/>
-      <w:r>
-        <w:rPr>
-          <w:rFonts w:ascii="Arial" w:eastAsia="Arial" w:hAnsi="Arial" w:cs="Arial"/>
-          <w:b/>
-          <w:bCs/>
-        </w:rPr>
-        <w:t xml:space="preserve"> Learning</w:t>
-      </w:r>
-      <w:r>
-        <w:rPr>
-          <w:rFonts w:ascii="Arial" w:eastAsia="Arial" w:hAnsi="Arial" w:cs="Arial"/>
-          <w:b/>
-          <w:bCs/>
-          <w:rtl/>
-        </w:rPr>
-        <w:t>:</w:t>
+        <w:t>Fabrikam Learning:</w:t>
       </w:r>
     </w:p>
     <w:p>
@@ -77,57 +31,16 @@
           <w:ilvl w:val="0"/>
           <w:numId w:val="3"/>
         </w:numPr>
-        <w:bidi/>
       </w:pPr>
       <w:r>
         <w:rPr>
-          <w:rFonts w:ascii="Arial" w:eastAsia="Arial" w:hAnsi="Arial" w:cs="Arial"/>
           <w:b/>
           <w:bCs/>
-          <w:rtl/>
         </w:rPr>
-        <w:t>نقاط القوة:</w:t>
+        <w:t>Strengths:</w:t>
       </w:r>
       <w:r>
-        <w:rPr>
-          <w:rFonts w:ascii="Arial" w:eastAsia="Arial" w:hAnsi="Arial" w:cs="Arial"/>
-          <w:rtl/>
-        </w:rPr>
-        <w:t xml:space="preserve"> توفر </w:t>
-      </w:r>
-      <w:proofErr w:type="spellStart"/>
-      <w:r>
-        <w:rPr>
-          <w:rFonts w:ascii="Arial" w:eastAsia="Arial" w:hAnsi="Arial" w:cs="Arial"/>
-        </w:rPr>
-        <w:t>Fabrikam</w:t>
-      </w:r>
-      <w:proofErr w:type="spellEnd"/>
-      <w:r>
-        <w:rPr>
-          <w:rFonts w:ascii="Arial" w:eastAsia="Arial" w:hAnsi="Arial" w:cs="Arial"/>
-        </w:rPr>
-        <w:t xml:space="preserve"> Learning</w:t>
-      </w:r>
-      <w:r>
-        <w:rPr>
-          <w:rFonts w:ascii="Arial" w:eastAsia="Arial" w:hAnsi="Arial" w:cs="Arial"/>
-          <w:rtl/>
-        </w:rPr>
-        <w:t xml:space="preserve"> مجموعة شاملة من أدوات التحليلات وإعداد التقارير.</w:t>
-      </w:r>
-      <w:r>
-        <w:rPr>
-          <w:rFonts w:ascii="Arial" w:eastAsia="Arial" w:hAnsi="Arial" w:cs="Arial"/>
-        </w:rPr>
-        <w:t xml:space="preserve"> </w:t>
-      </w:r>
-      <w:r>
-        <w:rPr>
-          <w:rFonts w:ascii="Arial" w:eastAsia="Arial" w:hAnsi="Arial" w:cs="Arial"/>
-          <w:rtl/>
-        </w:rPr>
-        <w:t>وتضمن المتابعة المستمرة لأنشطة التدريس والتعلم، فضلًا عن تحديد المجالات المسببة للمشاكل التي تحتاج إلى معالجة.</w:t>
+        <w:t xml:space="preserve"> Fabrikam Learning provides a comprehensive set of analytics and reporting tools. It ensures the continuous monitoring of teaching and learning activities, as well as pinpointing problematic areas that need to be addressed.</w:t>
       </w:r>
     </w:p>
     <w:p>
@@ -136,44 +49,16 @@
           <w:ilvl w:val="0"/>
           <w:numId w:val="3"/>
         </w:numPr>
-        <w:bidi/>
       </w:pPr>
       <w:r>
         <w:rPr>
-          <w:rFonts w:ascii="Arial" w:eastAsia="Arial" w:hAnsi="Arial" w:cs="Arial"/>
           <w:b/>
           <w:bCs/>
-          <w:rtl/>
         </w:rPr>
-        <w:t>نقاط الضعف:</w:t>
+        <w:t>Weaknesses:</w:t>
       </w:r>
       <w:r>
-        <w:rPr>
-          <w:rFonts w:ascii="Arial" w:eastAsia="Arial" w:hAnsi="Arial" w:cs="Arial"/>
-          <w:rtl/>
-        </w:rPr>
-        <w:t xml:space="preserve"> على الرغم من أن </w:t>
-      </w:r>
-      <w:proofErr w:type="spellStart"/>
-      <w:r>
-        <w:rPr>
-          <w:rFonts w:ascii="Arial" w:eastAsia="Arial" w:hAnsi="Arial" w:cs="Arial"/>
-        </w:rPr>
-        <w:t>Fabrikam</w:t>
-      </w:r>
-      <w:proofErr w:type="spellEnd"/>
-      <w:r>
-        <w:rPr>
-          <w:rFonts w:ascii="Arial" w:eastAsia="Arial" w:hAnsi="Arial" w:cs="Arial"/>
-        </w:rPr>
-        <w:t xml:space="preserve"> Learning</w:t>
-      </w:r>
-      <w:r>
-        <w:rPr>
-          <w:rFonts w:ascii="Arial" w:eastAsia="Arial" w:hAnsi="Arial" w:cs="Arial"/>
-          <w:rtl/>
-        </w:rPr>
-        <w:t xml:space="preserve"> تتمتع بإمكانيات إعداد تقارير قوية، إلا أنها قد تكون مرهقة بالنسبة لبعض المستخدمين بسبب طبيعتها الشاملة.</w:t>
+        <w:t xml:space="preserve"> While Fabrikam Learning has robust reporting capabilities, it might be overwhelming for some users due to its comprehensive nature.</w:t>
       </w:r>
     </w:p>
     <w:p>
@@ -182,63 +67,16 @@
           <w:ilvl w:val="0"/>
           <w:numId w:val="3"/>
         </w:numPr>
-        <w:bidi/>
       </w:pPr>
       <w:r>
         <w:rPr>
-          <w:rFonts w:ascii="Arial" w:eastAsia="Arial" w:hAnsi="Arial" w:cs="Arial"/>
           <w:b/>
           <w:bCs/>
-          <w:rtl/>
         </w:rPr>
-        <w:t>الفرص:</w:t>
+        <w:t>Opportunities:</w:t>
       </w:r>
       <w:r>
-        <w:rPr>
-          <w:rFonts w:ascii="Arial" w:eastAsia="Arial" w:hAnsi="Arial" w:cs="Arial"/>
-          <w:rtl/>
-        </w:rPr>
-        <w:t xml:space="preserve"> هناك طلب متزايد على تجارب التعلم المخصصة والتوصيات المستندة إلى البيانات.</w:t>
-      </w:r>
-      <w:r>
-        <w:rPr>
-          <w:rFonts w:ascii="Arial" w:eastAsia="Arial" w:hAnsi="Arial" w:cs="Arial"/>
-        </w:rPr>
-        <w:t xml:space="preserve"> </w:t>
-      </w:r>
-      <w:r>
-        <w:rPr>
-          <w:rFonts w:ascii="Arial" w:eastAsia="Arial" w:hAnsi="Arial" w:cs="Arial"/>
-          <w:rtl/>
-        </w:rPr>
-        <w:t xml:space="preserve">يمكن لـ </w:t>
-      </w:r>
-      <w:r>
-        <w:rPr>
-          <w:rFonts w:ascii="Arial" w:eastAsia="Arial" w:hAnsi="Arial" w:cs="Arial"/>
-        </w:rPr>
-        <w:br/>
-      </w:r>
-      <w:proofErr w:type="spellStart"/>
-      <w:r>
-        <w:rPr>
-          <w:rFonts w:ascii="Arial" w:eastAsia="Arial" w:hAnsi="Arial" w:cs="Arial"/>
-        </w:rPr>
-        <w:t>Fabrikam</w:t>
-      </w:r>
-      <w:proofErr w:type="spellEnd"/>
-      <w:r>
-        <w:rPr>
-          <w:rFonts w:ascii="Arial" w:eastAsia="Arial" w:hAnsi="Arial" w:cs="Arial"/>
-        </w:rPr>
-        <w:t xml:space="preserve"> Learning</w:t>
-      </w:r>
-      <w:r>
-        <w:rPr>
-          <w:rFonts w:ascii="Arial" w:eastAsia="Arial" w:hAnsi="Arial" w:cs="Arial"/>
-          <w:rtl/>
-        </w:rPr>
-        <w:t xml:space="preserve"> الاستفادة من أدوات التحليلات وإعداد التقارير القوية لديها لتلبية هذا الطلب.</w:t>
+        <w:t xml:space="preserve"> There is a growing demand for personalized learning experiences and data-driven recommendations. Fabrikam Learning can leverage its robust analytics and reporting tools to meet this demand.</w:t>
       </w:r>
     </w:p>
     <w:p>
@@ -247,85 +85,31 @@
           <w:ilvl w:val="0"/>
           <w:numId w:val="3"/>
         </w:numPr>
-        <w:bidi/>
       </w:pPr>
       <w:r>
-        <w:rPr>
-          <w:rFonts w:ascii="Arial" w:eastAsia="Arial" w:hAnsi="Arial" w:cs="Arial"/>
-          <w:b/>
-          <w:bCs/>
-          <w:rtl/>
-        </w:rPr>
-        <w:t>التهديدات:</w:t>
-      </w:r>
-      <w:r>
-        <w:rPr>
-          <w:rFonts w:ascii="Arial" w:eastAsia="Arial" w:hAnsi="Arial" w:cs="Arial"/>
-          <w:rtl/>
-        </w:rPr>
-        <w:t xml:space="preserve"> يعتبر سوق التعلم الإلكتروني سوقًا تنافسيًا للغاية مع وجود العديد من اللاعبين الذين يقدمون ميزات مماثلة.</w:t>
-      </w:r>
-      <w:r>
-        <w:rPr>
-          <w:rFonts w:ascii="Arial" w:eastAsia="Arial" w:hAnsi="Arial" w:cs="Arial"/>
-        </w:rPr>
-        <w:t xml:space="preserve"> </w:t>
-      </w:r>
-      <w:r>
-        <w:rPr>
-          <w:rFonts w:ascii="Arial" w:eastAsia="Arial" w:hAnsi="Arial" w:cs="Arial"/>
-          <w:rtl/>
-        </w:rPr>
-        <w:t xml:space="preserve">تحتاج </w:t>
-      </w:r>
-      <w:proofErr w:type="spellStart"/>
-      <w:r>
-        <w:rPr>
-          <w:rFonts w:ascii="Arial" w:eastAsia="Arial" w:hAnsi="Arial" w:cs="Arial"/>
-        </w:rPr>
-        <w:t>Fabrikam</w:t>
-      </w:r>
-      <w:proofErr w:type="spellEnd"/>
-      <w:r>
-        <w:rPr>
-          <w:rFonts w:ascii="Arial" w:eastAsia="Arial" w:hAnsi="Arial" w:cs="Arial"/>
-        </w:rPr>
-        <w:t xml:space="preserve"> Learning</w:t>
-      </w:r>
-      <w:r>
-        <w:rPr>
-          <w:rFonts w:ascii="Arial" w:eastAsia="Arial" w:hAnsi="Arial" w:cs="Arial"/>
-          <w:rtl/>
-        </w:rPr>
-        <w:t xml:space="preserve"> إلى الابتكار المستمر للبقاء في المقدمة.</w:t>
-      </w:r>
-    </w:p>
-    <w:p>
-      <w:pPr>
-        <w:bidi/>
         <w:rPr>
           <w:b/>
           <w:bCs/>
         </w:rPr>
-      </w:pPr>
-      <w:proofErr w:type="spellStart"/>
+        <w:t>Threats:</w:t>
+      </w:r>
       <w:r>
+        <w:t xml:space="preserve"> The eLearning market is highly competitive with many players offering similar features. Fabrikam Learning needs to continuously innovate to stay ahead.</w:t>
+      </w:r>
+    </w:p>
+    <w:p>
+      <w:pPr>
         <w:rPr>
-          <w:rFonts w:ascii="Arial" w:eastAsia="Arial" w:hAnsi="Arial" w:cs="Arial"/>
           <w:b/>
           <w:bCs/>
         </w:rPr>
-        <w:t>AdatumLearn</w:t>
-      </w:r>
-      <w:proofErr w:type="spellEnd"/>
+      </w:pPr>
       <w:r>
         <w:rPr>
-          <w:rFonts w:ascii="Arial" w:eastAsia="Arial" w:hAnsi="Arial" w:cs="Arial"/>
           <w:b/>
           <w:bCs/>
-          <w:rtl/>
         </w:rPr>
-        <w:t>:</w:t>
+        <w:t>AdatumLearn:</w:t>
       </w:r>
     </w:p>
     <w:p>
@@ -334,77 +118,16 @@
           <w:ilvl w:val="0"/>
           <w:numId w:val="4"/>
         </w:numPr>
-        <w:bidi/>
       </w:pPr>
       <w:r>
         <w:rPr>
-          <w:rFonts w:ascii="Arial" w:eastAsia="Arial" w:hAnsi="Arial" w:cs="Arial"/>
           <w:b/>
           <w:bCs/>
-          <w:rtl/>
         </w:rPr>
-        <w:t>نقاط القوة:</w:t>
+        <w:t>Strengths:</w:t>
       </w:r>
       <w:r>
-        <w:rPr>
-          <w:rFonts w:ascii="Arial" w:eastAsia="Arial" w:hAnsi="Arial" w:cs="Arial"/>
-          <w:rtl/>
-        </w:rPr>
-        <w:t xml:space="preserve"> تقدم </w:t>
-      </w:r>
-      <w:proofErr w:type="spellStart"/>
-      <w:r>
-        <w:rPr>
-          <w:rFonts w:ascii="Arial" w:eastAsia="Arial" w:hAnsi="Arial" w:cs="Arial"/>
-        </w:rPr>
-        <w:t>AdatumLearn</w:t>
-      </w:r>
-      <w:proofErr w:type="spellEnd"/>
-      <w:r>
-        <w:rPr>
-          <w:rFonts w:ascii="Arial" w:eastAsia="Arial" w:hAnsi="Arial" w:cs="Arial"/>
-          <w:rtl/>
-        </w:rPr>
-        <w:t xml:space="preserve"> دورات حول تقنيات تحليل الأعمال مثل </w:t>
-      </w:r>
-      <w:r>
-        <w:rPr>
-          <w:rFonts w:ascii="Arial" w:eastAsia="Arial" w:hAnsi="Arial" w:cs="Arial"/>
-        </w:rPr>
-        <w:t>MOST</w:t>
-      </w:r>
-      <w:r>
-        <w:rPr>
-          <w:rFonts w:ascii="Arial" w:eastAsia="Arial" w:hAnsi="Arial" w:cs="Arial"/>
-          <w:rtl/>
-        </w:rPr>
-        <w:t xml:space="preserve"> و </w:t>
-      </w:r>
-      <w:r>
-        <w:rPr>
-          <w:rFonts w:ascii="Arial" w:eastAsia="Arial" w:hAnsi="Arial" w:cs="Arial"/>
-        </w:rPr>
-        <w:t>SWOT</w:t>
-      </w:r>
-      <w:r>
-        <w:rPr>
-          <w:rFonts w:ascii="Arial" w:eastAsia="Arial" w:hAnsi="Arial" w:cs="Arial"/>
-          <w:rtl/>
-        </w:rPr>
-        <w:t>.</w:t>
-      </w:r>
-      <w:r>
-        <w:rPr>
-          <w:rFonts w:ascii="Arial" w:eastAsia="Arial" w:hAnsi="Arial" w:cs="Arial"/>
-        </w:rPr>
-        <w:t xml:space="preserve"> </w:t>
-      </w:r>
-      <w:r>
-        <w:rPr>
-          <w:rFonts w:ascii="Arial" w:eastAsia="Arial" w:hAnsi="Arial" w:cs="Arial"/>
-          <w:rtl/>
-        </w:rPr>
-        <w:t>وهذا يظهر التزامهم بتوفير محتوى قيم لمستخدميهم.</w:t>
+        <w:t xml:space="preserve"> AdatumLearn offers courses on business analysis techniques such as MOST and SWOT. This shows their commitment to providing valuable content to their users.</w:t>
       </w:r>
     </w:p>
     <w:p>
@@ -413,36 +136,16 @@
           <w:ilvl w:val="0"/>
           <w:numId w:val="4"/>
         </w:numPr>
-        <w:bidi/>
       </w:pPr>
       <w:r>
         <w:rPr>
-          <w:rFonts w:ascii="Arial" w:eastAsia="Arial" w:hAnsi="Arial" w:cs="Arial"/>
           <w:b/>
           <w:bCs/>
-          <w:rtl/>
         </w:rPr>
-        <w:t>نقاط الضعف:</w:t>
+        <w:t>Weaknesses:</w:t>
       </w:r>
       <w:r>
-        <w:rPr>
-          <w:rFonts w:ascii="Arial" w:eastAsia="Arial" w:hAnsi="Arial" w:cs="Arial"/>
-          <w:rtl/>
-        </w:rPr>
-        <w:t xml:space="preserve"> المعلومات المقدمة في دوراتهم التدريبية هي تجميع للمعلومات التي تم إنشاؤها من طرف ثالث.</w:t>
-      </w:r>
-      <w:r>
-        <w:rPr>
-          <w:rFonts w:ascii="Arial" w:eastAsia="Arial" w:hAnsi="Arial" w:cs="Arial"/>
-        </w:rPr>
-        <w:t xml:space="preserve"> </w:t>
-      </w:r>
-      <w:r>
-        <w:rPr>
-          <w:rFonts w:ascii="Arial" w:eastAsia="Arial" w:hAnsi="Arial" w:cs="Arial"/>
-          <w:rtl/>
-        </w:rPr>
-        <w:t>قد لا يكون هذا بنفس قيمة المحتوى الأصلي.</w:t>
+        <w:t xml:space="preserve"> The information provided in their courses is a compilation of third-party generated information. This might not be as valuable as original content.</w:t>
       </w:r>
     </w:p>
     <w:p>
@@ -451,51 +154,16 @@
           <w:ilvl w:val="0"/>
           <w:numId w:val="4"/>
         </w:numPr>
-        <w:bidi/>
       </w:pPr>
       <w:r>
         <w:rPr>
-          <w:rFonts w:ascii="Arial" w:eastAsia="Arial" w:hAnsi="Arial" w:cs="Arial"/>
           <w:b/>
           <w:bCs/>
-          <w:rtl/>
         </w:rPr>
-        <w:t>الفرص:</w:t>
+        <w:t>Opportunities:</w:t>
       </w:r>
       <w:r>
-        <w:rPr>
-          <w:rFonts w:ascii="Arial" w:eastAsia="Arial" w:hAnsi="Arial" w:cs="Arial"/>
-          <w:rtl/>
-        </w:rPr>
-        <w:t xml:space="preserve"> يمكن لـ </w:t>
-      </w:r>
-      <w:proofErr w:type="spellStart"/>
-      <w:r>
-        <w:rPr>
-          <w:rFonts w:ascii="Arial" w:eastAsia="Arial" w:hAnsi="Arial" w:cs="Arial"/>
-        </w:rPr>
-        <w:t>AdatumLearn</w:t>
-      </w:r>
-      <w:proofErr w:type="spellEnd"/>
-      <w:r>
-        <w:rPr>
-          <w:rFonts w:ascii="Arial" w:eastAsia="Arial" w:hAnsi="Arial" w:cs="Arial"/>
-          <w:rtl/>
-        </w:rPr>
-        <w:t xml:space="preserve"> إنشاء المزيد من المحتوى الأصلي لتوفير قيمة فريدة لمستخدميها.</w:t>
-      </w:r>
-      <w:r>
-        <w:rPr>
-          <w:rFonts w:ascii="Arial" w:eastAsia="Arial" w:hAnsi="Arial" w:cs="Arial"/>
-        </w:rPr>
-        <w:t xml:space="preserve"> </w:t>
-      </w:r>
-      <w:r>
-        <w:rPr>
-          <w:rFonts w:ascii="Arial" w:eastAsia="Arial" w:hAnsi="Arial" w:cs="Arial"/>
-          <w:rtl/>
-        </w:rPr>
-        <w:t>يمكنهم أيضًا توسيع عروض الدورة التدريبية الخاصة بهم لتغطية المزيد من الموضوعات.</w:t>
+        <w:t xml:space="preserve"> AdatumLearn can create more original content to provide unique value to their users. They can also expand their course offerings to cover more topics.</w:t>
       </w:r>
     </w:p>
     <w:p>
@@ -504,72 +172,16 @@
           <w:ilvl w:val="0"/>
           <w:numId w:val="4"/>
         </w:numPr>
-        <w:bidi/>
       </w:pPr>
       <w:r>
         <w:rPr>
-          <w:rFonts w:ascii="Arial" w:eastAsia="Arial" w:hAnsi="Arial" w:cs="Arial"/>
           <w:b/>
           <w:bCs/>
-          <w:rtl/>
         </w:rPr>
-        <w:t>التهديدات:</w:t>
+        <w:t>Threats:</w:t>
       </w:r>
       <w:r>
-        <w:rPr>
-          <w:rFonts w:ascii="Arial" w:eastAsia="Arial" w:hAnsi="Arial" w:cs="Arial"/>
-          <w:rtl/>
-        </w:rPr>
-        <w:t xml:space="preserve"> مثل </w:t>
-      </w:r>
-      <w:proofErr w:type="spellStart"/>
-      <w:r>
-        <w:rPr>
-          <w:rFonts w:ascii="Arial" w:eastAsia="Arial" w:hAnsi="Arial" w:cs="Arial"/>
-        </w:rPr>
-        <w:t>Fabrikam</w:t>
-      </w:r>
-      <w:proofErr w:type="spellEnd"/>
-      <w:r>
-        <w:rPr>
-          <w:rFonts w:ascii="Arial" w:eastAsia="Arial" w:hAnsi="Arial" w:cs="Arial"/>
-        </w:rPr>
-        <w:t xml:space="preserve"> Learning</w:t>
-      </w:r>
-      <w:r>
-        <w:rPr>
-          <w:rFonts w:ascii="Arial" w:eastAsia="Arial" w:hAnsi="Arial" w:cs="Arial"/>
-          <w:rtl/>
-        </w:rPr>
-        <w:t xml:space="preserve">، تواجه </w:t>
-      </w:r>
-      <w:proofErr w:type="spellStart"/>
-      <w:r>
-        <w:rPr>
-          <w:rFonts w:ascii="Arial" w:eastAsia="Arial" w:hAnsi="Arial" w:cs="Arial"/>
-        </w:rPr>
-        <w:t>AdatumLearn</w:t>
-      </w:r>
-      <w:proofErr w:type="spellEnd"/>
-      <w:r>
-        <w:rPr>
-          <w:rFonts w:ascii="Arial" w:eastAsia="Arial" w:hAnsi="Arial" w:cs="Arial"/>
-          <w:rtl/>
-        </w:rPr>
-        <w:t xml:space="preserve"> أيضًا منافسة شديدة في سوق التعلم الإلكتروني.</w:t>
-      </w:r>
-      <w:r>
-        <w:rPr>
-          <w:rFonts w:ascii="Arial" w:eastAsia="Arial" w:hAnsi="Arial" w:cs="Arial"/>
-        </w:rPr>
-        <w:t xml:space="preserve"> </w:t>
-      </w:r>
-      <w:r>
-        <w:rPr>
-          <w:rFonts w:ascii="Arial" w:eastAsia="Arial" w:hAnsi="Arial" w:cs="Arial"/>
-          <w:rtl/>
-        </w:rPr>
-        <w:t>إنهم بحاجة إلى تحسين عروضهم باستمرار للحفاظ على قدرتهم التنافسية."</w:t>
+        <w:t xml:space="preserve"> Like Fabrikam Learning, AdatumLearn also faces stiff competition in the eLearning market. They need to continuously improve their offerings to stay competitive."</w:t>
       </w:r>
     </w:p>
     <w:p/>
@@ -1797,7 +1409,6 @@
   <w:style w:type="character" w:default="1" w:styleId="DefaultParagraphFont">
     <w:name w:val="Default Paragraph Font"/>
     <w:uiPriority w:val="1"/>
-    <w:semiHidden/>
     <w:unhideWhenUsed/>
   </w:style>
   <w:style w:type="table" w:default="1" w:styleId="TableNormal">

</xml_diff>